<commit_message>
TP3 fix bubble sort and coctail sort
</commit_message>
<xml_diff>
--- a/TP3/Отчет по сортировкам.docx
+++ b/TP3/Отчет по сортировкам.docx
@@ -9,6 +9,23 @@
       </w:pPr>
       <w:r>
         <w:rPr>
+          <w:rtl w:val="0"/>
+        </w:rPr>
+        <w:t xml:space="preserve">Быченок Егор 1 группа</w:t>
+      </w:r>
+    </w:p>
+    <w:p>
+      <w:pPr>
+        <w:contextualSpacing w:val="0"/>
+        <w:rPr>
+          <w:sz w:val="28"/>
+          <w:szCs w:val="28"/>
+        </w:rPr>
+      </w:pPr>
+      <w:r>
+        <w:rPr>
+          <w:sz w:val="28"/>
+          <w:szCs w:val="28"/>
           <w:rtl w:val="0"/>
         </w:rPr>
         <w:t xml:space="preserve">Отчет</w:t>
@@ -333,7 +350,7 @@
           <w:highlight w:val="white"/>
           <w:rtl w:val="0"/>
         </w:rPr>
-        <w:t xml:space="preserve">обходим массив от начала до конца, меняя местами неотсортированные соседние элементы. В результате после каждого прохода на последнее место в неотсортированной части «всплывет» максимальный элемент. Если после какой-то итерации не произошло перестановок, то массив отсортирован</w:t>
+        <w:t xml:space="preserve">обходим массив от начала до конца, меняя местами неотсортированные соседние элементы. Опять идем от начала, но идем не до конца, а до предпоследнего элемента. И так n-1 раз. В результате после каждого прохода на последнее место в неотсортированной части «всплывет» максимальный элемент. </w:t>
       </w:r>
     </w:p>
     <w:p>
@@ -381,7 +398,7 @@
         <w:rPr>
           <w:rtl w:val="0"/>
         </w:rPr>
-        <w:t xml:space="preserve">Количество сравнений лучший случай: n-1</w:t>
+        <w:t xml:space="preserve">Количество сравнений лучший случай: n(n-1)/2</w:t>
       </w:r>
     </w:p>
     <w:p>

</xml_diff>